<commit_message>
added a simple choropleth visualization
</commit_message>
<xml_diff>
--- a/Brief Overview of Research.docx
+++ b/Brief Overview of Research.docx
@@ -261,7 +261,21 @@
           <w:rPr>
             <w:rStyle w:val="Hyperlink"/>
           </w:rPr>
-          <w:t>https://www.who.int/emergencies/diseases/meningitis/epidemiological/en/</w:t>
+          <w:t>https://www.who.int/emergencies/dis</w:t>
+        </w:r>
+        <w:bookmarkStart w:id="0" w:name="_GoBack"/>
+        <w:bookmarkEnd w:id="0"/>
+        <w:r>
+          <w:rPr>
+            <w:rStyle w:val="Hyperlink"/>
+          </w:rPr>
+          <w:t>e</w:t>
+        </w:r>
+        <w:r>
+          <w:rPr>
+            <w:rStyle w:val="Hyperlink"/>
+          </w:rPr>
+          <w:t>ases/meningitis/epidemiological/en/</w:t>
         </w:r>
       </w:hyperlink>
     </w:p>
@@ -277,6 +291,44 @@
         <w:t>Weekly surveillance reports by the WHO</w:t>
       </w:r>
     </w:p>
+    <w:p>
+      <w:pPr>
+        <w:pStyle w:val="ListParagraph"/>
+        <w:numPr>
+          <w:ilvl w:val="1"/>
+          <w:numId w:val="1"/>
+        </w:numPr>
+      </w:pPr>
+      <w:hyperlink r:id="rId15" w:history="1">
+        <w:r>
+          <w:rPr>
+            <w:rStyle w:val="Hyperlink"/>
+          </w:rPr>
+          <w:t>https://ww</w:t>
+        </w:r>
+        <w:r>
+          <w:rPr>
+            <w:rStyle w:val="Hyperlink"/>
+          </w:rPr>
+          <w:t>w</w:t>
+        </w:r>
+        <w:r>
+          <w:rPr>
+            <w:rStyle w:val="Hyperlink"/>
+          </w:rPr>
+          <w:t>.menafrinet.org/who-meningitis-bulletins</w:t>
+        </w:r>
+      </w:hyperlink>
+    </w:p>
+    <w:p>
+      <w:pPr>
+        <w:pStyle w:val="ListParagraph"/>
+        <w:numPr>
+          <w:ilvl w:val="1"/>
+          <w:numId w:val="1"/>
+        </w:numPr>
+      </w:pPr>
+    </w:p>
     <w:p/>
     <w:p>
       <w:pPr>
@@ -308,7 +360,7 @@
           <w:numId w:val="1"/>
         </w:numPr>
       </w:pPr>
-      <w:hyperlink r:id="rId15" w:history="1">
+      <w:hyperlink r:id="rId16" w:history="1">
         <w:r>
           <w:rPr>
             <w:rStyle w:val="Hyperlink"/>
@@ -325,7 +377,7 @@
           <w:numId w:val="1"/>
         </w:numPr>
       </w:pPr>
-      <w:hyperlink r:id="rId16" w:history="1">
+      <w:hyperlink r:id="rId17" w:history="1">
         <w:r>
           <w:rPr>
             <w:rStyle w:val="Hyperlink"/>
@@ -343,7 +395,7 @@
       <w:r>
         <w:t xml:space="preserve">Data? </w:t>
       </w:r>
-      <w:hyperlink r:id="rId17" w:history="1">
+      <w:hyperlink r:id="rId18" w:history="1">
         <w:r>
           <w:rPr>
             <w:rStyle w:val="Hyperlink"/>
@@ -356,8 +408,6 @@
       <w:pPr>
         <w:ind w:left="360"/>
       </w:pPr>
-      <w:bookmarkStart w:id="0" w:name="_GoBack"/>
-      <w:bookmarkEnd w:id="0"/>
     </w:p>
     <w:p/>
     <w:p>
@@ -409,7 +459,7 @@
                     </pic:cNvPicPr>
                   </pic:nvPicPr>
                   <pic:blipFill>
-                    <a:blip r:embed="rId18" cstate="print">
+                    <a:blip r:embed="rId19" cstate="print">
                       <a:extLst>
                         <a:ext uri="{28A0092B-C50C-407E-A947-70E740481C1C}">
                           <a14:useLocalDpi xmlns:a14="http://schemas.microsoft.com/office/drawing/2010/main" val="0"/>
@@ -804,7 +854,7 @@
                     </pic:cNvPicPr>
                   </pic:nvPicPr>
                   <pic:blipFill>
-                    <a:blip r:embed="rId19" cstate="print">
+                    <a:blip r:embed="rId20" cstate="print">
                       <a:extLst>
                         <a:ext uri="{28A0092B-C50C-407E-A947-70E740481C1C}">
                           <a14:useLocalDpi xmlns:a14="http://schemas.microsoft.com/office/drawing/2010/main" val="0"/>
@@ -866,7 +916,7 @@
                     </pic:cNvPicPr>
                   </pic:nvPicPr>
                   <pic:blipFill>
-                    <a:blip r:embed="rId20" cstate="print">
+                    <a:blip r:embed="rId21" cstate="print">
                       <a:extLst>
                         <a:ext uri="{28A0092B-C50C-407E-A947-70E740481C1C}">
                           <a14:useLocalDpi xmlns:a14="http://schemas.microsoft.com/office/drawing/2010/main" val="0"/>
@@ -923,7 +973,7 @@
                     </pic:cNvPicPr>
                   </pic:nvPicPr>
                   <pic:blipFill>
-                    <a:blip r:embed="rId21" cstate="print">
+                    <a:blip r:embed="rId22" cstate="print">
                       <a:extLst>
                         <a:ext uri="{28A0092B-C50C-407E-A947-70E740481C1C}">
                           <a14:useLocalDpi xmlns:a14="http://schemas.microsoft.com/office/drawing/2010/main" val="0"/>
@@ -1029,7 +1079,7 @@
       </w:r>
     </w:p>
     <w:p>
-      <w:hyperlink r:id="rId22" w:history="1">
+      <w:hyperlink r:id="rId23" w:history="1">
         <w:r>
           <w:rPr>
             <w:rStyle w:val="Hyperlink"/>
@@ -1123,7 +1173,7 @@
           <w:numId w:val="3"/>
         </w:numPr>
       </w:pPr>
-      <w:hyperlink r:id="rId23" w:history="1">
+      <w:hyperlink r:id="rId24" w:history="1">
         <w:r>
           <w:rPr>
             <w:rStyle w:val="Hyperlink"/>
@@ -1355,7 +1405,7 @@
       </w:r>
     </w:p>
     <w:p>
-      <w:hyperlink r:id="rId24" w:history="1">
+      <w:hyperlink r:id="rId25" w:history="1">
         <w:r>
           <w:rPr>
             <w:rStyle w:val="Hyperlink"/>
@@ -1365,7 +1415,7 @@
       </w:hyperlink>
     </w:p>
     <w:p>
-      <w:hyperlink r:id="rId25" w:history="1">
+      <w:hyperlink r:id="rId26" w:history="1">
         <w:r>
           <w:rPr>
             <w:rStyle w:val="Hyperlink"/>

</xml_diff>